<commit_message>
ready for resubmission 1 to Freshwater Biology
</commit_message>
<xml_diff>
--- a/docs/riparian functional diversity_to submit.docx
+++ b/docs/riparian functional diversity_to submit.docx
@@ -1970,7 +1970,10 @@
         <w:t>. (</w:t>
       </w:r>
       <w:r>
-        <w:t>in press</w:t>
+        <w:t xml:space="preserve">in </w:t>
+      </w:r>
+      <w:r>
+        <w:t>review</w:t>
       </w:r>
       <w:r>
         <w:t>)</w:t>
@@ -2296,7 +2299,7 @@
           <w:rFonts w:eastAsia="Times New Roman" w:cs="Arial"/>
           <w:lang w:eastAsia="en-AU"/>
         </w:rPr>
-        <w:t xml:space="preserve">Single values for each trait were recorded, under the assumption that intraspecific variability is less than interspecific </w:t>
+        <w:t xml:space="preserve">Single values for each </w:t>
       </w:r>
       <w:r>
         <w:rPr>
@@ -2304,7 +2307,7 @@
           <w:lang w:eastAsia="en-AU"/>
         </w:rPr>
         <w:lastRenderedPageBreak/>
-        <w:t xml:space="preserve">variability </w:t>
+        <w:t xml:space="preserve">trait were recorded, under the assumption that intraspecific variability is less than interspecific variability </w:t>
       </w:r>
       <w:r>
         <w:rPr>
@@ -2473,7 +2476,19 @@
         <w:rPr>
           <w:rFonts w:cs="Arial"/>
         </w:rPr>
-        <w:t xml:space="preserve">. (in press). </w:t>
+        <w:t xml:space="preserve">. (in </w:t>
+      </w:r>
+      <w:r>
+        <w:rPr>
+          <w:rFonts w:cs="Arial"/>
+        </w:rPr>
+        <w:t>review</w:t>
+      </w:r>
+      <w:r>
+        <w:rPr>
+          <w:rFonts w:cs="Arial"/>
+        </w:rPr>
+        <w:t xml:space="preserve">). </w:t>
       </w:r>
       <w:r>
         <w:rPr>
@@ -2643,7 +2658,14 @@
         <w:rPr>
           <w:noProof/>
         </w:rPr>
-        <w:t>(Marsh, Stewardson &amp; Kennard 2003)</w:t>
+        <w:t xml:space="preserve">(Marsh, </w:t>
+      </w:r>
+      <w:r>
+        <w:rPr>
+          <w:noProof/>
+        </w:rPr>
+        <w:lastRenderedPageBreak/>
+        <w:t>Stewardson &amp; Kennard 2003)</w:t>
       </w:r>
       <w:r>
         <w:fldChar w:fldCharType="end"/>
@@ -2667,7 +2689,6 @@
         <w:t xml:space="preserve"> to </w:t>
       </w:r>
       <w:r>
-        <w:lastRenderedPageBreak/>
         <w:t xml:space="preserve">generate </w:t>
       </w:r>
       <w:r>
@@ -2758,7 +2779,13 @@
         <w:t>et al</w:t>
       </w:r>
       <w:r>
-        <w:t xml:space="preserve">. (in press). </w:t>
+        <w:t xml:space="preserve">. (in </w:t>
+      </w:r>
+      <w:r>
+        <w:t>review</w:t>
+      </w:r>
+      <w:r>
+        <w:t xml:space="preserve">). </w:t>
       </w:r>
       <w:r>
         <w:t xml:space="preserve">Summary statistics for hydrological metrics are shown in </w:t>
@@ -2993,7 +3020,14 @@
         <w:rPr>
           <w:i/>
         </w:rPr>
-        <w:t>Supporting Information</w:t>
+        <w:t xml:space="preserve">Supporting </w:t>
+      </w:r>
+      <w:r>
+        <w:rPr>
+          <w:i/>
+        </w:rPr>
+        <w:lastRenderedPageBreak/>
+        <w:t>Information</w:t>
       </w:r>
       <w:r>
         <w:t xml:space="preserve"> (S1)</w:t>
@@ -3050,7 +3084,6 @@
         <w:jc w:val="both"/>
       </w:pPr>
       <w:r>
-        <w:lastRenderedPageBreak/>
         <w:t xml:space="preserve">Following </w:t>
       </w:r>
       <w:r>
@@ -3345,11 +3378,11 @@
         <w:t>W</w:t>
       </w:r>
       <w:r>
-        <w:t xml:space="preserve">e further tested relationships (using OLS regression) between FDis and species richness and Simpson’s diversity (for species used in the </w:t>
+        <w:t xml:space="preserve">e further tested relationships (using </w:t>
       </w:r>
       <w:r>
         <w:lastRenderedPageBreak/>
-        <w:t>analysis, present at &gt;1 % cover), and species richness for the full set of 327 sp</w:t>
+        <w:t>OLS regression) between FDis and species richness and Simpson’s diversity (for species used in the analysis, present at &gt;1 % cover), and species richness for the full set of 327 sp</w:t>
       </w:r>
       <w:r>
         <w:t xml:space="preserve">ecies identified in the study. </w:t>
@@ -3572,7 +3605,6 @@
         <w:rPr>
           <w:i/>
         </w:rPr>
-        <w:lastRenderedPageBreak/>
         <w:t>Is functional diversity related to the frequency and magnitude of flooding disturbance?</w:t>
       </w:r>
     </w:p>
@@ -3778,7 +3810,11 @@
         <w:t>2</w:t>
       </w:r>
       <w:r>
-        <w:t>e, C_MDFM, adjusted p = 0.0861, R</w:t>
+        <w:t xml:space="preserve">e, </w:t>
+      </w:r>
+      <w:r>
+        <w:lastRenderedPageBreak/>
+        <w:t>C_MDFM, adjusted p = 0.0861, R</w:t>
       </w:r>
       <w:r>
         <w:rPr>
@@ -3787,11 +3823,7 @@
         <w:t>2</w:t>
       </w:r>
       <w:r>
-        <w:t xml:space="preserve"> = 0.186) flows, although visual inspection of the scatterplots for these relationships indicates two sites at the lower bound of the x axis (i.e. strongly seasonal patterns </w:t>
-      </w:r>
-      <w:r>
-        <w:lastRenderedPageBreak/>
-        <w:t>of flow), with substantially lower FDis than predicted by the regression model. If we consider these trends, we can infer that functional dispersion was increased when discharge patterns differed strongly between seasons, but the season with which those patterns were associated w</w:t>
+        <w:t xml:space="preserve"> = 0.186) flows, although visual inspection of the scatterplots for these relationships indicates two sites at the lower bound of the x axis (i.e. strongly seasonal patterns of flow), with substantially lower FDis than predicted by the regression model. If we consider these trends, we can infer that functional dispersion was increased when discharge patterns differed strongly between seasons, but the season with which those patterns were associated w</w:t>
       </w:r>
       <w:r>
         <w:t>as not consistent between years</w:t>
@@ -3950,7 +3982,6 @@
           <w:rFonts w:cs="Arial"/>
           <w:i/>
         </w:rPr>
-        <w:lastRenderedPageBreak/>
         <w:t xml:space="preserve">Comparisons with </w:t>
       </w:r>
       <w:r>
@@ -4126,7 +4157,6 @@
         <w:spacing w:line="480" w:lineRule="auto"/>
       </w:pPr>
       <w:r>
-        <w:lastRenderedPageBreak/>
         <w:t>DISCUSSION</w:t>
       </w:r>
     </w:p>
@@ -4314,11 +4344,11 @@
         <w:fldChar w:fldCharType="end"/>
       </w:r>
       <w:r>
-        <w:t xml:space="preserve">. Notably, no significant relationships were found between functional diversity and metrics describing mean high flow conditions, whereas metrics </w:t>
+        <w:t xml:space="preserve">. Notably, no significant relationships were found </w:t>
       </w:r>
       <w:r>
         <w:lastRenderedPageBreak/>
-        <w:t xml:space="preserve">describing variability had high explanatory power. Interannual variability in high flow magnitude showed the strongest relationship with functional diversity in this study. If a causal relationship exists, it could be because the average high flow magnitude determines what proportion (in terms of elevation above the main channel) of the riparian zone experiences flooding in a given year. Variability in high flow magnitude, combined with geomorphic heterogeneity, will produce variability in the time since last inundation (without significant disturbance), or combined inundation and disturbance, for a given patch of vegetation. Since flood flows also function as an important dispersal pathway for propagules </w:t>
+        <w:t xml:space="preserve">between functional diversity and metrics describing mean high flow conditions, whereas metrics describing variability had high explanatory power. Interannual variability in high flow magnitude showed the strongest relationship with functional diversity in this study. If a causal relationship exists, it could be because the average high flow magnitude determines what proportion (in terms of elevation above the main channel) of the riparian zone experiences flooding in a given year. Variability in high flow magnitude, combined with geomorphic heterogeneity, will produce variability in the time since last inundation (without significant disturbance), or combined inundation and disturbance, for a given patch of vegetation. Since flood flows also function as an important dispersal pathway for propagules </w:t>
       </w:r>
       <w:r>
         <w:fldChar w:fldCharType="begin" w:fldLock="1"/>
@@ -4442,17 +4472,20 @@
         <w:rPr>
           <w:noProof/>
         </w:rPr>
-        <w:t>(Woolfrey &amp; Ladd 2001; Robertson 2001; Siebentritt, Ganf &amp; Walker 2004)</w:t>
+        <w:t xml:space="preserve">(Woolfrey &amp; Ladd 2001; </w:t>
+      </w:r>
+      <w:r>
+        <w:rPr>
+          <w:noProof/>
+        </w:rPr>
+        <w:lastRenderedPageBreak/>
+        <w:t>Robertson 2001; Siebentritt, Ganf &amp; Walker 2004)</w:t>
       </w:r>
       <w:r>
         <w:fldChar w:fldCharType="end"/>
       </w:r>
       <w:r>
-        <w:t xml:space="preserve">. High coefficients of variation in seasonal mean </w:t>
-      </w:r>
-      <w:r>
-        <w:lastRenderedPageBreak/>
-        <w:t>daily flows may therefore act to temporarily provide species with favourable conditions accord</w:t>
+        <w:t>. High coefficients of variation in seasonal mean daily flows may therefore act to temporarily provide species with favourable conditions accord</w:t>
       </w:r>
       <w:r>
         <w:t xml:space="preserve">ing to their seasonal biology. </w:t>
@@ -4630,11 +4663,11 @@
         <w:jc w:val="both"/>
       </w:pPr>
       <w:r>
-        <w:t xml:space="preserve">The multiple regression model selected according to AICc explained a high proportion of variation in FDis. This model described functional diversity as a function of variability in flood frequency and magnitude, and in summer mean daily flow. The combination of flow heterogeneity with extra </w:t>
+        <w:t xml:space="preserve">The multiple regression model selected according to AICc explained a high proportion of variation in FDis. This model described functional diversity as a function of variability in flood frequency and </w:t>
       </w:r>
       <w:r>
         <w:lastRenderedPageBreak/>
-        <w:t>watering during summer appears to provide optimal conditions for functionally diverse communities. The coefficient of the interaction term between variability in flood magnitude and summer mean daily flow was significant but negative, indicating that the additive effect is subject to diminishing returns at high values of both terms. The key finding here is that these three metrics of hydrological conditions are able to account for almost all of the variation in FDis.</w:t>
+        <w:t>magnitude, and in summer mean daily flow. The combination of flow heterogeneity with extra watering during summer appears to provide optimal conditions for functionally diverse communities. The coefficient of the interaction term between variability in flood magnitude and summer mean daily flow was significant but negative, indicating that the additive effect is subject to diminishing returns at high values of both terms. The key finding here is that these three metrics of hydrological conditions are able to account for almost all of the variation in FDis.</w:t>
       </w:r>
       <w:r>
         <w:t xml:space="preserve"> </w:t>
@@ -4876,7 +4909,11 @@
         <w:t>s</w:t>
       </w:r>
       <w:r>
-        <w:t xml:space="preserve"> between FDis and hydrological heterogeneity, and as such do not support intermediate disturbance associated patterns found in other studies of taxonomic</w:t>
+        <w:t xml:space="preserve"> between FDis and hydrological heterogeneity, and as such do not support intermediate disturbance associated </w:t>
+      </w:r>
+      <w:r>
+        <w:lastRenderedPageBreak/>
+        <w:t>patterns found in other studies of taxonomic</w:t>
       </w:r>
       <w:r>
         <w:t xml:space="preserve"> </w:t>
@@ -4907,14 +4944,7 @@
         <w:rPr>
           <w:noProof/>
         </w:rPr>
-        <w:t xml:space="preserve"> 2005; </w:t>
-      </w:r>
-      <w:r>
-        <w:rPr>
-          <w:noProof/>
-        </w:rPr>
-        <w:lastRenderedPageBreak/>
-        <w:t xml:space="preserve">Corenblit </w:t>
+        <w:t xml:space="preserve"> 2005; Corenblit </w:t>
       </w:r>
       <w:r>
         <w:rPr>
@@ -5163,7 +5193,11 @@
         <w:fldChar w:fldCharType="end"/>
       </w:r>
       <w:r>
-        <w:t xml:space="preserve">. These alterations to flow have ‘terrestrialised’ riparian areas and wetlands, reducing functional diversity and facilitating invasion by exotic terrestrial weed species </w:t>
+        <w:t xml:space="preserve">. These alterations to flow have ‘terrestrialised’ riparian areas and wetlands, reducing functional diversity and facilitating invasion by exotic terrestrial weed </w:t>
+      </w:r>
+      <w:r>
+        <w:lastRenderedPageBreak/>
+        <w:t xml:space="preserve">species </w:t>
       </w:r>
       <w:r>
         <w:fldChar w:fldCharType="begin" w:fldLock="1"/>
@@ -5225,15 +5259,7 @@
           <w:i/>
           <w:noProof/>
         </w:rPr>
-        <w:t xml:space="preserve">et </w:t>
-      </w:r>
-      <w:r>
-        <w:rPr>
-          <w:i/>
-          <w:noProof/>
-        </w:rPr>
-        <w:lastRenderedPageBreak/>
-        <w:t>al.</w:t>
+        <w:t>et al.</w:t>
       </w:r>
       <w:r>
         <w:rPr>
@@ -5571,6 +5597,7 @@
         <w:jc w:val="both"/>
       </w:pPr>
       <w:r>
+        <w:lastRenderedPageBreak/>
         <w:t xml:space="preserve">The identification of such a strong relationship between environmental variability and functional diversity has significance for lotic ecology </w:t>
       </w:r>
       <w:r>
@@ -5595,11 +5622,7 @@
         <w:t xml:space="preserve">, as well as ecology in general. </w:t>
       </w:r>
       <w:r>
-        <w:t xml:space="preserve">Our </w:t>
-      </w:r>
-      <w:r>
-        <w:lastRenderedPageBreak/>
-        <w:t xml:space="preserve">study emphasises the importance of </w:t>
+        <w:t xml:space="preserve">Our study emphasises the importance of </w:t>
       </w:r>
       <w:r>
         <w:t>flooding disturbance and hydrological heterogeneity as drivers of functional composition in riparian plant communities</w:t>
@@ -5635,6 +5658,8 @@
       <w:r>
         <w:t>ACKNOWLEDGEMENTS</w:t>
       </w:r>
+      <w:bookmarkStart w:id="0" w:name="_GoBack"/>
+      <w:bookmarkEnd w:id="0"/>
     </w:p>
     <w:p>
       <w:pPr>
@@ -5730,7 +5755,6 @@
         <w:spacing w:line="480" w:lineRule="auto"/>
       </w:pPr>
       <w:r>
-        <w:lastRenderedPageBreak/>
         <w:t>REFERENCES</w:t>
       </w:r>
     </w:p>
@@ -6626,6 +6650,7 @@
           <w:noProof/>
           <w:sz w:val="22"/>
         </w:rPr>
+        <w:lastRenderedPageBreak/>
         <w:t xml:space="preserve">Cadotte M.W., Carscadden K. &amp; Mirotchnick N. (2011) Beyond species: functional diversity and the maintenance of ecological processes and services. </w:t>
       </w:r>
       <w:r>
@@ -6692,7 +6717,6 @@
           <w:noProof/>
           <w:sz w:val="22"/>
         </w:rPr>
-        <w:lastRenderedPageBreak/>
         <w:t xml:space="preserve">Cai Z.-Q., Schnitzer S.A. &amp; Bongers F. (2009) Seasonal differences in leaf-level physiology give lianas a competitive advantage over trees in a tropical seasonal forest. </w:t>
       </w:r>
       <w:r>
@@ -7691,6 +7715,7 @@
           <w:noProof/>
           <w:sz w:val="22"/>
         </w:rPr>
+        <w:lastRenderedPageBreak/>
         <w:t xml:space="preserve">Falster D.S. (2006) Sapling strength and safety: the importance of wood density in tropical forests. </w:t>
       </w:r>
       <w:r>
@@ -7757,7 +7782,6 @@
           <w:noProof/>
           <w:sz w:val="22"/>
         </w:rPr>
-        <w:lastRenderedPageBreak/>
         <w:t xml:space="preserve">Finlayson B.L. &amp; McMahon T.A. (1988) </w:t>
       </w:r>
       <w:r>
@@ -8622,6 +8646,7 @@
           <w:noProof/>
           <w:sz w:val="22"/>
         </w:rPr>
+        <w:lastRenderedPageBreak/>
         <w:t xml:space="preserve">Laliberté E. &amp; Legendre P. (2010) A distance-based framework for measuring functional diversity from multiple traits. </w:t>
       </w:r>
       <w:r>
@@ -8688,7 +8713,6 @@
           <w:noProof/>
           <w:sz w:val="22"/>
         </w:rPr>
-        <w:lastRenderedPageBreak/>
         <w:t xml:space="preserve">Laliberté E., Wells J.A., Declerck F., Metcalfe D.J., Catterall C.P., Queiroz C., </w:t>
       </w:r>
       <w:r>
@@ -9710,6 +9734,7 @@
           <w:noProof/>
           <w:sz w:val="22"/>
         </w:rPr>
+        <w:lastRenderedPageBreak/>
         <w:t xml:space="preserve">Nilsson C. &amp; Svedmark M. (2002) Basic principles and ecological consequences of changing water regimes: riparian plant communities. </w:t>
       </w:r>
       <w:r>
@@ -9776,7 +9801,6 @@
           <w:noProof/>
           <w:sz w:val="22"/>
         </w:rPr>
-        <w:lastRenderedPageBreak/>
         <w:t xml:space="preserve">Pakeman R.J. (2011) Functional diversity indices reveal the impacts of land use intensification on plant community assembly. </w:t>
       </w:r>
       <w:r>
@@ -10814,6 +10838,7 @@
           <w:noProof/>
           <w:sz w:val="22"/>
         </w:rPr>
+        <w:lastRenderedPageBreak/>
         <w:t xml:space="preserve">Standish R.J., Hobbs R.J., Mayfield M.M., Bestelmeyer B.T., Suding K.N., Battaglia L.L., </w:t>
       </w:r>
       <w:r>
@@ -10880,8 +10905,6 @@
         </w:rPr>
         <w:t>, 43–51.</w:t>
       </w:r>
-      <w:bookmarkStart w:id="0" w:name="_GoBack"/>
-      <w:bookmarkEnd w:id="0"/>
     </w:p>
     <w:p>
       <w:pPr>
@@ -10900,7 +10923,6 @@
           <w:noProof/>
           <w:sz w:val="22"/>
         </w:rPr>
-        <w:lastRenderedPageBreak/>
         <w:t xml:space="preserve">Van Steenis C.G.G.J. (1981) </w:t>
       </w:r>
       <w:r>
@@ -11728,7 +11750,6 @@
         <w:spacing w:line="480" w:lineRule="auto"/>
       </w:pPr>
       <w:r>
-        <w:lastRenderedPageBreak/>
         <w:t>TABLES</w:t>
       </w:r>
     </w:p>
@@ -12775,6 +12796,7 @@
                 <w:sz w:val="20"/>
                 <w:lang w:eastAsia="en-AU"/>
               </w:rPr>
+              <w:lastRenderedPageBreak/>
               <w:t>Flowering period length</w:t>
             </w:r>
           </w:p>
@@ -12855,7 +12877,6 @@
                 <w:sz w:val="20"/>
                 <w:lang w:eastAsia="en-AU"/>
               </w:rPr>
-              <w:lastRenderedPageBreak/>
               <w:t>Leaf narrowness</w:t>
             </w:r>
           </w:p>
@@ -22546,7 +22567,7 @@
 </file>
 
 <file path=customXml/itemProps1.xml><?xml version="1.0" encoding="utf-8"?>
-<ds:datastoreItem xmlns:ds="http://schemas.openxmlformats.org/officeDocument/2006/customXml" ds:itemID="{D4FEF948-0725-42BF-842E-8C9F668F906A}">
+<ds:datastoreItem xmlns:ds="http://schemas.openxmlformats.org/officeDocument/2006/customXml" ds:itemID="{AD8C8370-BA61-42D2-85CF-877E7E5C5B57}">
   <ds:schemaRefs>
     <ds:schemaRef ds:uri="http://schemas.openxmlformats.org/officeDocument/2006/bibliography"/>
   </ds:schemaRefs>

</xml_diff>